<commit_message>
Commit by J in Branch_1
</commit_message>
<xml_diff>
--- a/CHAPTER_2final[1].docx
+++ b/CHAPTER_2final[1].docx
@@ -163,6 +163,28 @@
           <w:szCs w:val="28"/>
         </w:rPr>
         <w:t>Practice</w:t>
+      </w:r>
+    </w:p>
+    <w:p>
+      <w:pPr>
+        <w:jc w:val="center"/>
+        <w:rPr>
+          <w:rFonts w:ascii="Times New Roman" w:eastAsia="Times New Roman" w:hAnsi="Times New Roman" w:cs="Times New Roman"/>
+          <w:b/>
+          <w:bCs/>
+          <w:sz w:val="28"/>
+          <w:szCs w:val="28"/>
+        </w:rPr>
+      </w:pPr>
+      <w:r>
+        <w:rPr>
+          <w:rFonts w:ascii="Times New Roman" w:eastAsia="Times New Roman" w:hAnsi="Times New Roman" w:cs="Times New Roman"/>
+          <w:b/>
+          <w:bCs/>
+          <w:sz w:val="28"/>
+          <w:szCs w:val="28"/>
+        </w:rPr>
+        <w:t>Branch 1 changes by J</w:t>
       </w:r>
     </w:p>
     <w:p>
@@ -547,7 +569,7 @@
           <w:szCs w:val="24"/>
           <w:lang w:val="en-IN" w:bidi="ta-IN"/>
         </w:rPr>
-        <w:t xml:space="preserve">to enable researchers of multiple disciplines, developers, and biomedical engineers to quickly </w:t>
+        <w:t xml:space="preserve">to </w:t>
       </w:r>
       <w:r>
         <w:rPr>
@@ -557,7 +579,7 @@
           <w:lang w:val="en-IN" w:bidi="ta-IN"/>
         </w:rPr>
         <w:lastRenderedPageBreak/>
-        <w:t>become</w:t>
+        <w:t>enable researchers of multiple disciplines, developers, and biomedical engineers to quickly become</w:t>
       </w:r>
       <w:r>
         <w:rPr>
@@ -781,7 +803,7 @@
           <w:sz w:val="24"/>
           <w:szCs w:val="24"/>
         </w:rPr>
-        <w:t xml:space="preserve">], 2018, Effective management of health systems, like the provision of public health or health care, is in essence a lattice of information processing tasks. Policy makers modify health system functions of organisation and governance, financing and resource management to achieve health system outputs (health care services and public health) and system goals The provision of health care itself involves two core information processing tasks: first, screening and diagnosis, which is the classification of cases based on history, examination and investigations, and second treatment and monitoring, which involves the planning, implementation and monitoring of a multistep process to deliver a future outcome. The essential form of these processes across the domains of health system management and the provision of care involve hypothesis generation, hypothesis testing and action. Machine learning has the potential to improve hypothesis generation and hypothesis testing tasks within a health system by revealing previously hidden trends in data, and thus has the potential for substantial impact both at the individual patient and system level. Machine learning expands on existing statistical techniques, utilising methods that are not based on a priori assumptions about the distribution of the data, and can find patterns in the data that can in turn be used to formulate hypotheses and hypothesis tests. Thus, whilst machine learning models are more difficult to interpret, they can incorporate many more variables and are generalizable across a much broader array of data types, and can produce results in more complex situations. These methods have been deployed in the research context in screening and diagnosis and prediction of future events (Table 1). These deployments are in disparate areas, typically in hospital rather </w:t>
+        <w:t xml:space="preserve">], 2018, Effective management of health systems, like the provision of public health or health care, is in essence a lattice of information processing tasks. Policy makers modify health system functions of organisation and governance, financing and resource management to achieve health system outputs (health care services and public health) and system goals The provision of health care itself involves two core information processing tasks: first, screening and diagnosis, which is the classification of cases based on history, examination and investigations, and second treatment and monitoring, which involves the planning, implementation and monitoring of a multistep process to deliver a future outcome. The essential form of these processes across the domains of health system management and the provision of care involve hypothesis generation, hypothesis testing and action. Machine learning has the potential to improve hypothesis generation and hypothesis testing tasks within a health system by revealing previously hidden trends in data, and thus has the potential for substantial impact both at the individual patient and system level. Machine learning expands on existing statistical techniques, utilising methods that are not based on a priori assumptions about the distribution of the data, and can find patterns in the data that can in turn be used to formulate hypotheses and hypothesis tests. Thus, whilst machine learning models are more difficult to interpret, they can incorporate many more variables and are generalizable across a much broader array of data types, and can produce results in more complex situations. These methods have been deployed in the research context in screening and diagnosis and prediction </w:t>
       </w:r>
       <w:r>
         <w:rPr>
@@ -790,7 +812,7 @@
           <w:szCs w:val="24"/>
         </w:rPr>
         <w:lastRenderedPageBreak/>
-        <w:t>than community setting, and in the vast majority of cases based on data from single centers, with implications for reproducibility and generalizability. However, the rapid pace of development of machine learning continues both within health care and more broadly across all information processing tasks in society.</w:t>
+        <w:t>of future events (Table 1). These deployments are in disparate areas, typically in hospital rather than community setting, and in the vast majority of cases based on data from single centers, with implications for reproducibility and generalizability. However, the rapid pace of development of machine learning continues both within health care and more broadly across all information processing tasks in society.</w:t>
       </w:r>
     </w:p>
     <w:p>

</xml_diff>

<commit_message>
Commit by K in Branch_1
</commit_message>
<xml_diff>
--- a/CHAPTER_2final[1].docx
+++ b/CHAPTER_2final[1].docx
@@ -186,6 +186,50 @@
         </w:rPr>
         <w:t>Branch 1 changes by J</w:t>
       </w:r>
+    </w:p>
+    <w:p>
+      <w:pPr>
+        <w:jc w:val="center"/>
+        <w:rPr>
+          <w:rFonts w:ascii="Times New Roman" w:eastAsia="Times New Roman" w:hAnsi="Times New Roman" w:cs="Times New Roman"/>
+          <w:b/>
+          <w:bCs/>
+          <w:sz w:val="28"/>
+          <w:szCs w:val="28"/>
+        </w:rPr>
+      </w:pPr>
+      <w:r>
+        <w:rPr>
+          <w:rFonts w:ascii="Times New Roman" w:eastAsia="Times New Roman" w:hAnsi="Times New Roman" w:cs="Times New Roman"/>
+          <w:b/>
+          <w:bCs/>
+          <w:sz w:val="28"/>
+          <w:szCs w:val="28"/>
+        </w:rPr>
+        <w:t xml:space="preserve">Branch 1 changes by </w:t>
+      </w:r>
+      <w:r>
+        <w:rPr>
+          <w:rFonts w:ascii="Times New Roman" w:eastAsia="Times New Roman" w:hAnsi="Times New Roman" w:cs="Times New Roman"/>
+          <w:b/>
+          <w:bCs/>
+          <w:sz w:val="28"/>
+          <w:szCs w:val="28"/>
+        </w:rPr>
+        <w:t>K</w:t>
+      </w:r>
+    </w:p>
+    <w:p>
+      <w:pPr>
+        <w:jc w:val="center"/>
+        <w:rPr>
+          <w:rFonts w:ascii="Times New Roman" w:eastAsia="Times New Roman" w:hAnsi="Times New Roman" w:cs="Times New Roman"/>
+          <w:b/>
+          <w:bCs/>
+          <w:sz w:val="28"/>
+          <w:szCs w:val="28"/>
+        </w:rPr>
+      </w:pPr>
     </w:p>
     <w:p>
       <w:pPr>
@@ -337,8 +381,17 @@
           <w:b/>
         </w:rPr>
         <w:tab/>
-        <w:t>Mohammed Aledhari</w:t>
-      </w:r>
+        <w:t xml:space="preserve">Mohammed </w:t>
+      </w:r>
+      <w:proofErr w:type="spellStart"/>
+      <w:r>
+        <w:rPr>
+          <w:rFonts w:ascii="Times New Roman" w:hAnsi="Times New Roman" w:cs="Times New Roman"/>
+          <w:b/>
+        </w:rPr>
+        <w:t>Aledhari</w:t>
+      </w:r>
+      <w:proofErr w:type="spellEnd"/>
       <w:r>
         <w:rPr>
           <w:rFonts w:ascii="Times New Roman" w:hAnsi="Times New Roman" w:cs="Times New Roman"/>
@@ -461,8 +514,9 @@
           <w:szCs w:val="24"/>
           <w:lang w:val="en-IN" w:bidi="ta-IN"/>
         </w:rPr>
-        <w:t>_gures like vital signs, temperature, electrical signals, oxygen levels, cancer indicators, glucose levels,</w:t>
-      </w:r>
+        <w:t>_</w:t>
+      </w:r>
+      <w:proofErr w:type="spellStart"/>
       <w:r>
         <w:rPr>
           <w:rFonts w:ascii="TimesLTStd-Roman" w:eastAsiaTheme="minorHAnsi" w:hAnsi="TimesLTStd-Roman" w:cs="TimesLTStd-Roman"/>
@@ -470,6 +524,25 @@
           <w:szCs w:val="24"/>
           <w:lang w:val="en-IN" w:bidi="ta-IN"/>
         </w:rPr>
+        <w:t>gures</w:t>
+      </w:r>
+      <w:proofErr w:type="spellEnd"/>
+      <w:r>
+        <w:rPr>
+          <w:rFonts w:ascii="TimesLTStd-Roman" w:eastAsiaTheme="minorHAnsi" w:hAnsi="TimesLTStd-Roman" w:cs="TimesLTStd-Roman"/>
+          <w:sz w:val="24"/>
+          <w:szCs w:val="24"/>
+          <w:lang w:val="en-IN" w:bidi="ta-IN"/>
+        </w:rPr>
+        <w:t xml:space="preserve"> like vital signs, temperature, electrical signals, oxygen levels, cancer indicators, glucose levels,</w:t>
+      </w:r>
+      <w:r>
+        <w:rPr>
+          <w:rFonts w:ascii="TimesLTStd-Roman" w:eastAsiaTheme="minorHAnsi" w:hAnsi="TimesLTStd-Roman" w:cs="TimesLTStd-Roman"/>
+          <w:sz w:val="24"/>
+          <w:szCs w:val="24"/>
+          <w:lang w:val="en-IN" w:bidi="ta-IN"/>
+        </w:rPr>
         <w:t xml:space="preserve"> </w:t>
       </w:r>
       <w:r>
@@ -515,8 +588,9 @@
           <w:szCs w:val="24"/>
           <w:lang w:val="en-IN" w:bidi="ta-IN"/>
         </w:rPr>
-        <w:t>relevant protocols and technologies speci_cally for medical IoT as well as the challenges. Our paper</w:t>
-      </w:r>
+        <w:t xml:space="preserve">relevant protocols and technologies </w:t>
+      </w:r>
+      <w:proofErr w:type="spellStart"/>
       <w:r>
         <w:rPr>
           <w:rFonts w:ascii="TimesLTStd-Roman" w:eastAsiaTheme="minorHAnsi" w:hAnsi="TimesLTStd-Roman" w:cs="TimesLTStd-Roman"/>
@@ -524,6 +598,25 @@
           <w:szCs w:val="24"/>
           <w:lang w:val="en-IN" w:bidi="ta-IN"/>
         </w:rPr>
+        <w:t>speci_cally</w:t>
+      </w:r>
+      <w:proofErr w:type="spellEnd"/>
+      <w:r>
+        <w:rPr>
+          <w:rFonts w:ascii="TimesLTStd-Roman" w:eastAsiaTheme="minorHAnsi" w:hAnsi="TimesLTStd-Roman" w:cs="TimesLTStd-Roman"/>
+          <w:sz w:val="24"/>
+          <w:szCs w:val="24"/>
+          <w:lang w:val="en-IN" w:bidi="ta-IN"/>
+        </w:rPr>
+        <w:t xml:space="preserve"> for medical IoT as well as the challenges. Our paper</w:t>
+      </w:r>
+      <w:r>
+        <w:rPr>
+          <w:rFonts w:ascii="TimesLTStd-Roman" w:eastAsiaTheme="minorHAnsi" w:hAnsi="TimesLTStd-Roman" w:cs="TimesLTStd-Roman"/>
+          <w:sz w:val="24"/>
+          <w:szCs w:val="24"/>
+          <w:lang w:val="en-IN" w:bidi="ta-IN"/>
+        </w:rPr>
         <w:t xml:space="preserve"> </w:t>
       </w:r>
       <w:r>
@@ -533,7 +626,7 @@
           <w:szCs w:val="24"/>
           <w:lang w:val="en-IN" w:bidi="ta-IN"/>
         </w:rPr>
-        <w:t>also contains several proposed frameworks and use cases of medical IoT in hospital settings as well as a</w:t>
+        <w:t xml:space="preserve">also contains several proposed </w:t>
       </w:r>
       <w:r>
         <w:rPr>
@@ -542,6 +635,16 @@
           <w:szCs w:val="24"/>
           <w:lang w:val="en-IN" w:bidi="ta-IN"/>
         </w:rPr>
+        <w:lastRenderedPageBreak/>
+        <w:t>frameworks and use cases of medical IoT in hospital settings as well as a</w:t>
+      </w:r>
+      <w:r>
+        <w:rPr>
+          <w:rFonts w:ascii="TimesLTStd-Roman" w:eastAsiaTheme="minorHAnsi" w:hAnsi="TimesLTStd-Roman" w:cs="TimesLTStd-Roman"/>
+          <w:sz w:val="24"/>
+          <w:szCs w:val="24"/>
+          <w:lang w:val="en-IN" w:bidi="ta-IN"/>
+        </w:rPr>
         <w:t xml:space="preserve"> </w:t>
       </w:r>
       <w:r>
@@ -551,8 +654,9 @@
           <w:szCs w:val="24"/>
           <w:lang w:val="en-IN" w:bidi="ta-IN"/>
         </w:rPr>
-        <w:t>comprehensive overview of previous architectures of IoT regarding the strengths andweaknesses. We hop</w:t>
-      </w:r>
+        <w:t xml:space="preserve">comprehensive overview of previous architectures of IoT regarding the strengths </w:t>
+      </w:r>
+      <w:proofErr w:type="spellStart"/>
       <w:r>
         <w:rPr>
           <w:rFonts w:ascii="TimesLTStd-Roman" w:eastAsiaTheme="minorHAnsi" w:hAnsi="TimesLTStd-Roman" w:cs="TimesLTStd-Roman"/>
@@ -560,6 +664,25 @@
           <w:szCs w:val="24"/>
           <w:lang w:val="en-IN" w:bidi="ta-IN"/>
         </w:rPr>
+        <w:t>andweaknesses</w:t>
+      </w:r>
+      <w:proofErr w:type="spellEnd"/>
+      <w:r>
+        <w:rPr>
+          <w:rFonts w:ascii="TimesLTStd-Roman" w:eastAsiaTheme="minorHAnsi" w:hAnsi="TimesLTStd-Roman" w:cs="TimesLTStd-Roman"/>
+          <w:sz w:val="24"/>
+          <w:szCs w:val="24"/>
+          <w:lang w:val="en-IN" w:bidi="ta-IN"/>
+        </w:rPr>
+        <w:t>. We hop</w:t>
+      </w:r>
+      <w:r>
+        <w:rPr>
+          <w:rFonts w:ascii="TimesLTStd-Roman" w:eastAsiaTheme="minorHAnsi" w:hAnsi="TimesLTStd-Roman" w:cs="TimesLTStd-Roman"/>
+          <w:sz w:val="24"/>
+          <w:szCs w:val="24"/>
+          <w:lang w:val="en-IN" w:bidi="ta-IN"/>
+        </w:rPr>
         <w:t xml:space="preserve">e </w:t>
       </w:r>
       <w:r>
@@ -569,7 +692,7 @@
           <w:szCs w:val="24"/>
           <w:lang w:val="en-IN" w:bidi="ta-IN"/>
         </w:rPr>
-        <w:t xml:space="preserve">to </w:t>
+        <w:t>to enable researchers of multiple disciplines, developers, and biomedical engineers to quickly become</w:t>
       </w:r>
       <w:r>
         <w:rPr>
@@ -578,8 +701,7 @@
           <w:szCs w:val="24"/>
           <w:lang w:val="en-IN" w:bidi="ta-IN"/>
         </w:rPr>
-        <w:lastRenderedPageBreak/>
-        <w:t>enable researchers of multiple disciplines, developers, and biomedical engineers to quickly become</w:t>
+        <w:t xml:space="preserve"> </w:t>
       </w:r>
       <w:r>
         <w:rPr>
@@ -588,8 +710,9 @@
           <w:szCs w:val="24"/>
           <w:lang w:val="en-IN" w:bidi="ta-IN"/>
         </w:rPr>
-        <w:t xml:space="preserve"> </w:t>
-      </w:r>
+        <w:t xml:space="preserve">knowledgeable on how various technologies cooperate and how current frameworks can be </w:t>
+      </w:r>
+      <w:proofErr w:type="spellStart"/>
       <w:r>
         <w:rPr>
           <w:rFonts w:ascii="TimesLTStd-Roman" w:eastAsiaTheme="minorHAnsi" w:hAnsi="TimesLTStd-Roman" w:cs="TimesLTStd-Roman"/>
@@ -597,7 +720,17 @@
           <w:szCs w:val="24"/>
           <w:lang w:val="en-IN" w:bidi="ta-IN"/>
         </w:rPr>
-        <w:t>knowledgeable on how various technologies cooperate and how current frameworks can be modi_ed for</w:t>
+        <w:t>modi_ed</w:t>
+      </w:r>
+      <w:proofErr w:type="spellEnd"/>
+      <w:r>
+        <w:rPr>
+          <w:rFonts w:ascii="TimesLTStd-Roman" w:eastAsiaTheme="minorHAnsi" w:hAnsi="TimesLTStd-Roman" w:cs="TimesLTStd-Roman"/>
+          <w:sz w:val="24"/>
+          <w:szCs w:val="24"/>
+          <w:lang w:val="en-IN" w:bidi="ta-IN"/>
+        </w:rPr>
+        <w:t xml:space="preserve"> for</w:t>
       </w:r>
       <w:r>
         <w:rPr>
@@ -803,7 +936,43 @@
           <w:sz w:val="24"/>
           <w:szCs w:val="24"/>
         </w:rPr>
-        <w:t xml:space="preserve">], 2018, Effective management of health systems, like the provision of public health or health care, is in essence a lattice of information processing tasks. Policy makers modify health system functions of organisation and governance, financing and resource management to achieve health system outputs (health care services and public health) and system goals The provision of health care itself involves two core information processing tasks: first, screening and diagnosis, which is the classification of cases based on history, examination and investigations, and second treatment and monitoring, which involves the planning, implementation and monitoring of a multistep process to deliver a future outcome. The essential form of these processes across the domains of health system management and the provision of care involve hypothesis generation, hypothesis testing and action. Machine learning has the potential to improve hypothesis generation and hypothesis testing tasks within a health system by revealing previously hidden trends in data, and thus has the potential for substantial impact both at the individual patient and system level. Machine learning expands on existing statistical techniques, utilising methods that are not based on a priori assumptions about the distribution of the data, and can find patterns in the data that can in turn be used to formulate hypotheses and hypothesis tests. Thus, whilst machine learning models are more difficult to interpret, they can incorporate many more variables and are generalizable across a much broader array of data types, and can produce results in more complex situations. These methods have been deployed in the research context in screening and diagnosis and prediction </w:t>
+        <w:t xml:space="preserve">], 2018, Effective management of health systems, like the provision of public health or health care, is in essence a lattice of information processing tasks. Policy makers modify health system functions of </w:t>
+      </w:r>
+      <w:proofErr w:type="spellStart"/>
+      <w:r>
+        <w:rPr>
+          <w:rFonts w:ascii="Times New Roman" w:hAnsi="Times New Roman" w:cs="Times New Roman"/>
+          <w:sz w:val="24"/>
+          <w:szCs w:val="24"/>
+        </w:rPr>
+        <w:t>organisation</w:t>
+      </w:r>
+      <w:proofErr w:type="spellEnd"/>
+      <w:r>
+        <w:rPr>
+          <w:rFonts w:ascii="Times New Roman" w:hAnsi="Times New Roman" w:cs="Times New Roman"/>
+          <w:sz w:val="24"/>
+          <w:szCs w:val="24"/>
+        </w:rPr>
+        <w:t xml:space="preserve"> and governance, financing and resource management to achieve health system outputs (health care services and public health) and system goals The provision of health care itself involves two core information processing tasks: first, screening and diagnosis, which is the classification of cases based on history, examination and investigations, and second treatment and monitoring, which involves the planning, implementation and monitoring of a multistep process to deliver a future outcome. The essential form of these processes across the domains of health system management and the provision of care involve hypothesis generation, hypothesis testing and action. Machine learning has the potential to improve hypothesis generation and hypothesis testing tasks within a health system by revealing previously hidden trends in data, and thus has the potential for substantial impact both at the individual patient and system level. Machine learning expands on existing statistical techniques, </w:t>
+      </w:r>
+      <w:proofErr w:type="spellStart"/>
+      <w:r>
+        <w:rPr>
+          <w:rFonts w:ascii="Times New Roman" w:hAnsi="Times New Roman" w:cs="Times New Roman"/>
+          <w:sz w:val="24"/>
+          <w:szCs w:val="24"/>
+        </w:rPr>
+        <w:t>utilising</w:t>
+      </w:r>
+      <w:proofErr w:type="spellEnd"/>
+      <w:r>
+        <w:rPr>
+          <w:rFonts w:ascii="Times New Roman" w:hAnsi="Times New Roman" w:cs="Times New Roman"/>
+          <w:sz w:val="24"/>
+          <w:szCs w:val="24"/>
+        </w:rPr>
+        <w:t xml:space="preserve"> methods that are not based on a priori assumptions about the distribution of the data, and can find patterns in the data that can in turn be used to formulate hypotheses and hypothesis tests. Thus, whilst machine learning models are more difficult to interpret, they can incorporate many more variables and are generalizable across a </w:t>
       </w:r>
       <w:r>
         <w:rPr>
@@ -812,7 +981,7 @@
           <w:szCs w:val="24"/>
         </w:rPr>
         <w:lastRenderedPageBreak/>
-        <w:t>of future events (Table 1). These deployments are in disparate areas, typically in hospital rather than community setting, and in the vast majority of cases based on data from single centers, with implications for reproducibility and generalizability. However, the rapid pace of development of machine learning continues both within health care and more broadly across all information processing tasks in society.</w:t>
+        <w:t>much broader array of data types, and can produce results in more complex situations. These methods have been deployed in the research context in screening and diagnosis and prediction of future events (Table 1). These deployments are in disparate areas, typically in hospital rather than community setting, and in the vast majority of cases based on data from single centers, with implications for reproducibility and generalizability. However, the rapid pace of development of machine learning continues both within health care and more broadly across all information processing tasks in society.</w:t>
       </w:r>
     </w:p>
     <w:p>
@@ -852,7 +1021,29 @@
           <w:sz w:val="24"/>
           <w:szCs w:val="24"/>
         </w:rPr>
-        <w:t>Arnab N. Patowary,</w:t>
+        <w:t xml:space="preserve">Arnab N. </w:t>
+      </w:r>
+      <w:proofErr w:type="spellStart"/>
+      <w:r>
+        <w:rPr>
+          <w:rFonts w:ascii="Times New Roman" w:hAnsi="Times New Roman" w:cs="Times New Roman"/>
+          <w:b/>
+          <w:bCs/>
+          <w:sz w:val="24"/>
+          <w:szCs w:val="24"/>
+        </w:rPr>
+        <w:t>Patowary</w:t>
+      </w:r>
+      <w:proofErr w:type="spellEnd"/>
+      <w:r>
+        <w:rPr>
+          <w:rFonts w:ascii="Times New Roman" w:hAnsi="Times New Roman" w:cs="Times New Roman"/>
+          <w:b/>
+          <w:bCs/>
+          <w:sz w:val="24"/>
+          <w:szCs w:val="24"/>
+        </w:rPr>
+        <w:t>,</w:t>
       </w:r>
       <w:r>
         <w:rPr>
@@ -923,15 +1114,107 @@
           <w:sz w:val="24"/>
           <w:szCs w:val="24"/>
         </w:rPr>
-        <w:t xml:space="preserve"> has studied assessment of knowledge and awareness towards Health issues mellitus in Majuli, Assam of India: This study is aimed to assess the level of knowledge and awareness of Health issues mellitus</w:t>
-      </w:r>
-      <w:r>
-        <w:rPr>
-          <w:rFonts w:ascii="Times New Roman" w:hAnsi="Times New Roman" w:cs="Times New Roman"/>
-          <w:sz w:val="24"/>
-          <w:szCs w:val="24"/>
-        </w:rPr>
-        <w:t xml:space="preserve"> among the people of river island Majuli, Assam of India which, will be of a great help to identify areas of knowledge that might require additional efforts to increase. It can be concluded that inspite of the government and other organizations have been taking different steps to enhance the awareness level of the people towards various diseases having more prevalence, its impact on the society of the study area is not up to the mark .More health education awareness programmes by all available sources such as TV, lectures, workshops are needed to address this poor knowledge in order to equip them with the right information to positively affect on the society in order to trim down the burden imposed by the disease.</w:t>
+        <w:t xml:space="preserve"> has studied assessment of knowledge and awareness towards Health issues mellitus in </w:t>
+      </w:r>
+      <w:proofErr w:type="spellStart"/>
+      <w:r>
+        <w:rPr>
+          <w:rFonts w:ascii="Times New Roman" w:hAnsi="Times New Roman" w:cs="Times New Roman"/>
+          <w:bCs/>
+          <w:sz w:val="24"/>
+          <w:szCs w:val="24"/>
+        </w:rPr>
+        <w:t>Majuli</w:t>
+      </w:r>
+      <w:proofErr w:type="spellEnd"/>
+      <w:r>
+        <w:rPr>
+          <w:rFonts w:ascii="Times New Roman" w:hAnsi="Times New Roman" w:cs="Times New Roman"/>
+          <w:bCs/>
+          <w:sz w:val="24"/>
+          <w:szCs w:val="24"/>
+        </w:rPr>
+        <w:t>, Assam of India: This study is aimed to assess the level of knowledge and awareness of Health issues mellitus</w:t>
+      </w:r>
+      <w:r>
+        <w:rPr>
+          <w:rFonts w:ascii="Times New Roman" w:hAnsi="Times New Roman" w:cs="Times New Roman"/>
+          <w:sz w:val="24"/>
+          <w:szCs w:val="24"/>
+        </w:rPr>
+        <w:t xml:space="preserve"> among the people of river island </w:t>
+      </w:r>
+      <w:proofErr w:type="spellStart"/>
+      <w:r>
+        <w:rPr>
+          <w:rFonts w:ascii="Times New Roman" w:hAnsi="Times New Roman" w:cs="Times New Roman"/>
+          <w:sz w:val="24"/>
+          <w:szCs w:val="24"/>
+        </w:rPr>
+        <w:t>Majuli</w:t>
+      </w:r>
+      <w:proofErr w:type="spellEnd"/>
+      <w:r>
+        <w:rPr>
+          <w:rFonts w:ascii="Times New Roman" w:hAnsi="Times New Roman" w:cs="Times New Roman"/>
+          <w:sz w:val="24"/>
+          <w:szCs w:val="24"/>
+        </w:rPr>
+        <w:t xml:space="preserve">, Assam of India which, will be of a great help to identify areas of knowledge that might require additional efforts to increase. It can be concluded that </w:t>
+      </w:r>
+      <w:proofErr w:type="spellStart"/>
+      <w:r>
+        <w:rPr>
+          <w:rFonts w:ascii="Times New Roman" w:hAnsi="Times New Roman" w:cs="Times New Roman"/>
+          <w:sz w:val="24"/>
+          <w:szCs w:val="24"/>
+        </w:rPr>
+        <w:t>inspite</w:t>
+      </w:r>
+      <w:proofErr w:type="spellEnd"/>
+      <w:r>
+        <w:rPr>
+          <w:rFonts w:ascii="Times New Roman" w:hAnsi="Times New Roman" w:cs="Times New Roman"/>
+          <w:sz w:val="24"/>
+          <w:szCs w:val="24"/>
+        </w:rPr>
+        <w:t xml:space="preserve"> of the government and other organizations have been taking different steps to enhance the awareness level of the people towards various diseases having more prevalence, its impact on the society of the study area is not up to the mark .More health education awareness </w:t>
+      </w:r>
+      <w:proofErr w:type="spellStart"/>
+      <w:r>
+        <w:rPr>
+          <w:rFonts w:ascii="Times New Roman" w:hAnsi="Times New Roman" w:cs="Times New Roman"/>
+          <w:sz w:val="24"/>
+          <w:szCs w:val="24"/>
+        </w:rPr>
+        <w:t>programmes</w:t>
+      </w:r>
+      <w:proofErr w:type="spellEnd"/>
+      <w:r>
+        <w:rPr>
+          <w:rFonts w:ascii="Times New Roman" w:hAnsi="Times New Roman" w:cs="Times New Roman"/>
+          <w:sz w:val="24"/>
+          <w:szCs w:val="24"/>
+        </w:rPr>
+        <w:t xml:space="preserve"> by all available sources such as TV, lectures, workshops are needed to address this poor knowledge in order to equip them with the right information to positively </w:t>
+      </w:r>
+      <w:proofErr w:type="spellStart"/>
+      <w:r>
+        <w:rPr>
+          <w:rFonts w:ascii="Times New Roman" w:hAnsi="Times New Roman" w:cs="Times New Roman"/>
+          <w:sz w:val="24"/>
+          <w:szCs w:val="24"/>
+        </w:rPr>
+        <w:t>affect</w:t>
+      </w:r>
+      <w:proofErr w:type="spellEnd"/>
+      <w:r>
+        <w:rPr>
+          <w:rFonts w:ascii="Times New Roman" w:hAnsi="Times New Roman" w:cs="Times New Roman"/>
+          <w:sz w:val="24"/>
+          <w:szCs w:val="24"/>
+        </w:rPr>
+        <w:t xml:space="preserve"> on the society in order to trim down the burden imposed by the disease.</w:t>
       </w:r>
     </w:p>
     <w:p>
@@ -966,7 +1249,25 @@
           <w:b/>
           <w:bCs/>
         </w:rPr>
-        <w:t>Kanchana dussa,</w:t>
+        <w:t xml:space="preserve">Kanchana </w:t>
+      </w:r>
+      <w:proofErr w:type="spellStart"/>
+      <w:r>
+        <w:rPr>
+          <w:rFonts w:ascii="Times New Roman" w:hAnsi="Times New Roman" w:cs="Times New Roman"/>
+          <w:b/>
+          <w:bCs/>
+        </w:rPr>
+        <w:t>dussa</w:t>
+      </w:r>
+      <w:proofErr w:type="spellEnd"/>
+      <w:r>
+        <w:rPr>
+          <w:rFonts w:ascii="Times New Roman" w:hAnsi="Times New Roman" w:cs="Times New Roman"/>
+          <w:b/>
+          <w:bCs/>
+        </w:rPr>
+        <w:t>,</w:t>
       </w:r>
       <w:r>
         <w:rPr>
@@ -1041,7 +1342,31 @@
           <w:rFonts w:ascii="Times New Roman" w:hAnsi="Times New Roman" w:cs="Times New Roman"/>
           <w:color w:val="000000"/>
         </w:rPr>
-        <w:t xml:space="preserve"> Participant’s age range was from 36 to 75 years; mean age was 52.22 years. 78.38% were females and 21.62% were males, 59.45% were illiterate in this study, 75.67% were using oral hypoglycemic agents only, 24.32% were using insulin + oral hypoglycemic agents, none was reported to Health issues educator and 14.86% consulted dietician. DKQ mean score was 5.14±2.205 points, which was poor. 2.7%, n=2, who were graduates had satisfactory knowledge of Health issues. DKQ score did not show significant correlation with HbA1c levels but correlated with disease duration. They have concluded that the level of Health issues knowledge in people with Health issues attending Osmania Hospital was low. Majority of people were illiterate or their level of education was less. Improving Health issues knowledge of these people with Health issues might allow achieving better Glycaemic control. For effective management of Health issues involving a clinical pharmacist with endocrinologist might achieve this objective of improving </w:t>
+        <w:t xml:space="preserve"> Participant’s age range was from 36 to 75 years; mean age was 52.22 years. 78.38% were females and 21.62% were males, 59.45% were illiterate in this study, 75.67% were using oral hypoglycemic agents only, 24.32% were using insulin + oral hypoglycemic agents, none was reported to Health issues educator and 14.86% consulted dietician. DKQ mean score was 5.14±2.205 points, which was poor. 2.7%, n=2, who were graduates had satisfactory knowledge of Health issues. DKQ score did not show significant correlation with HbA1c levels but correlated with disease duration. They have concluded that the level of Health issues knowledge in people with Health issues attending Osmania Hospital was low. Majority of people were illiterate or their level of education was less. Improving Health issues knowledge of these people with Health issues might allow achieving better </w:t>
+      </w:r>
+      <w:proofErr w:type="spellStart"/>
+      <w:r>
+        <w:rPr>
+          <w:rFonts w:ascii="Times New Roman" w:hAnsi="Times New Roman" w:cs="Times New Roman"/>
+          <w:color w:val="000000"/>
+        </w:rPr>
+        <w:t>Glycaemic</w:t>
+      </w:r>
+      <w:proofErr w:type="spellEnd"/>
+      <w:r>
+        <w:rPr>
+          <w:rFonts w:ascii="Times New Roman" w:hAnsi="Times New Roman" w:cs="Times New Roman"/>
+          <w:color w:val="000000"/>
+        </w:rPr>
+        <w:t xml:space="preserve"> control. For effective management of Health issues involving a </w:t>
+      </w:r>
+      <w:r>
+        <w:rPr>
+          <w:rFonts w:ascii="Times New Roman" w:hAnsi="Times New Roman" w:cs="Times New Roman"/>
+          <w:color w:val="000000"/>
+        </w:rPr>
+        <w:lastRenderedPageBreak/>
+        <w:t xml:space="preserve">clinical pharmacist with endocrinologist might achieve this objective of improving </w:t>
       </w:r>
       <w:r>
         <w:rPr>
@@ -1275,7 +1600,34 @@
           <w:sz w:val="24"/>
           <w:szCs w:val="24"/>
         </w:rPr>
-        <w:t xml:space="preserve"> A total of 100 Patients were included in the study.  58% were aware that Health issues can affect eyes, 54% aware about renal complications of DM and 44% knew that DM is a cardiovascular risk factor. 44 % knew that annual eye examinations were essential for early diagnosis and treatment. Only 14 % were aware of annual urine-protein check and only 30% got their lipids checked annually. 67% had regular BP checks and 28% did regular foot check. 40% know their target sugar levels. Only 5% were aware of Hba1C test. 84% Patient knew about hypoglycemia and its treatment. 47% thought that DM is curable. An educational level of middle school or higher and duration of DM longer than 5years was associated with higher score. They have concluded the study as there was largely inadequate knowledge about Health issues, its complications and importance of annual screening for complications. The importance of better Glycaemic control and regular screening for complication should thus be emphasized by comprehensive education and awareness which will no doubt help in reducing the mortality and morbidity due to DM</w:t>
+        <w:t xml:space="preserve"> A total of 100 Patients were included in the study.  58% were aware that Health issues can affect eyes, 54% aware about renal complications of DM and 44% knew that DM is a cardiovascular risk factor. 44 % knew that annual eye examinations were essential for early diagnosis and treatment. Only 14 % were aware of annual urine-protein check and only 30% got their lipids checked annually. 67% had regular BP checks and 28% did regular foot check. 40% know their target sugar levels. Only 5% were aware of Hba1C test. 84% Patient knew about hypoglycemia and its treatment. 47% thought that DM is curable. An educational level of middle school or higher and duration of DM longer than 5years was associated with higher score. They have concluded the study as there was largely inadequate knowledge about Health issues, its complications and importance of annual screening for complications. The importance of better </w:t>
+      </w:r>
+      <w:proofErr w:type="spellStart"/>
+      <w:r>
+        <w:rPr>
+          <w:rFonts w:ascii="Times New Roman" w:hAnsi="Times New Roman" w:cs="Times New Roman"/>
+          <w:sz w:val="24"/>
+          <w:szCs w:val="24"/>
+        </w:rPr>
+        <w:t>Glycaemic</w:t>
+      </w:r>
+      <w:proofErr w:type="spellEnd"/>
+      <w:r>
+        <w:rPr>
+          <w:rFonts w:ascii="Times New Roman" w:hAnsi="Times New Roman" w:cs="Times New Roman"/>
+          <w:sz w:val="24"/>
+          <w:szCs w:val="24"/>
+        </w:rPr>
+        <w:t xml:space="preserve"> control and regular </w:t>
+      </w:r>
+      <w:r>
+        <w:rPr>
+          <w:rFonts w:ascii="Times New Roman" w:hAnsi="Times New Roman" w:cs="Times New Roman"/>
+          <w:sz w:val="24"/>
+          <w:szCs w:val="24"/>
+        </w:rPr>
+        <w:lastRenderedPageBreak/>
+        <w:t>screening for complication should thus be emphasized by comprehensive education and awareness which will no doubt help in reducing the mortality and morbidity due to DM</w:t>
       </w:r>
     </w:p>
     <w:p>
@@ -1300,7 +1652,6 @@
           <w:sz w:val="24"/>
           <w:szCs w:val="24"/>
         </w:rPr>
-        <w:lastRenderedPageBreak/>
         <w:t xml:space="preserve">M. Deepa, </w:t>
       </w:r>
       <w:r>
@@ -1544,20 +1895,136 @@
           <w:rFonts w:ascii="Times New Roman" w:hAnsi="Times New Roman" w:cs="Times New Roman"/>
           <w:bCs/>
         </w:rPr>
-        <w:t>, 2013 has conducted study on Awareness on Type II Health issues and Its Complication among Sivaganga District Population in Tamilnadu, A Cross Section Survey.</w:t>
-      </w:r>
-      <w:r>
-        <w:rPr>
-          <w:rFonts w:ascii="Times New Roman" w:hAnsi="Times New Roman" w:cs="Times New Roman"/>
-        </w:rPr>
-        <w:t xml:space="preserve"> We conducted a cross sectional and face to face survey on adult’s age group (30-80) in Sivaganga district. The questionnaire includes general status, causes, family history, risk factors and alternative treatment practices. A total of 539 adult were interviewed, 284 were Health issuess and 255 were non Health issuess. Among Health issues, Fifty three per cent of adults had hyperglycemia. Overall including Health issues and non-Health issuess, 74.11% of them were not aware of the long term effects of Health issues and its complication. Merely 48% of them were aware of the alternative treatment practices for Health issues and among the 48% few of them know the diet plan. Conclusion of this present study, Sivaganga district adults would have a significant suggestion for future public education programme. Health care </w:t>
+        <w:t xml:space="preserve">, 2013 has conducted study on Awareness on Type II Health issues and Its Complication among </w:t>
+      </w:r>
+      <w:proofErr w:type="spellStart"/>
+      <w:r>
+        <w:rPr>
+          <w:rFonts w:ascii="Times New Roman" w:hAnsi="Times New Roman" w:cs="Times New Roman"/>
+          <w:bCs/>
+        </w:rPr>
+        <w:t>Sivaganga</w:t>
+      </w:r>
+      <w:proofErr w:type="spellEnd"/>
+      <w:r>
+        <w:rPr>
+          <w:rFonts w:ascii="Times New Roman" w:hAnsi="Times New Roman" w:cs="Times New Roman"/>
+          <w:bCs/>
+        </w:rPr>
+        <w:t xml:space="preserve"> District Population in </w:t>
+      </w:r>
+      <w:proofErr w:type="spellStart"/>
+      <w:r>
+        <w:rPr>
+          <w:rFonts w:ascii="Times New Roman" w:hAnsi="Times New Roman" w:cs="Times New Roman"/>
+          <w:bCs/>
+        </w:rPr>
+        <w:t>Tamilnadu</w:t>
+      </w:r>
+      <w:proofErr w:type="spellEnd"/>
+      <w:r>
+        <w:rPr>
+          <w:rFonts w:ascii="Times New Roman" w:hAnsi="Times New Roman" w:cs="Times New Roman"/>
+          <w:bCs/>
+        </w:rPr>
+        <w:t>, A Cross Section Survey.</w:t>
+      </w:r>
+      <w:r>
+        <w:rPr>
+          <w:rFonts w:ascii="Times New Roman" w:hAnsi="Times New Roman" w:cs="Times New Roman"/>
+        </w:rPr>
+        <w:t xml:space="preserve"> We conducted a cross sectional and face to face survey on adult’s age group (30-80) in </w:t>
+      </w:r>
+      <w:proofErr w:type="spellStart"/>
+      <w:r>
+        <w:rPr>
+          <w:rFonts w:ascii="Times New Roman" w:hAnsi="Times New Roman" w:cs="Times New Roman"/>
+        </w:rPr>
+        <w:t>Sivaganga</w:t>
+      </w:r>
+      <w:proofErr w:type="spellEnd"/>
+      <w:r>
+        <w:rPr>
+          <w:rFonts w:ascii="Times New Roman" w:hAnsi="Times New Roman" w:cs="Times New Roman"/>
+        </w:rPr>
+        <w:t xml:space="preserve"> district. The questionnaire includes general status, causes, family history, risk factors and alternative treatment practices. A total of 539 adult were interviewed, 284 were Health </w:t>
+      </w:r>
+      <w:proofErr w:type="spellStart"/>
+      <w:r>
+        <w:rPr>
+          <w:rFonts w:ascii="Times New Roman" w:hAnsi="Times New Roman" w:cs="Times New Roman"/>
+        </w:rPr>
+        <w:t>issuess</w:t>
+      </w:r>
+      <w:proofErr w:type="spellEnd"/>
+      <w:r>
+        <w:rPr>
+          <w:rFonts w:ascii="Times New Roman" w:hAnsi="Times New Roman" w:cs="Times New Roman"/>
+        </w:rPr>
+        <w:t xml:space="preserve"> and 255 were non Health </w:t>
+      </w:r>
+      <w:proofErr w:type="spellStart"/>
+      <w:r>
+        <w:rPr>
+          <w:rFonts w:ascii="Times New Roman" w:hAnsi="Times New Roman" w:cs="Times New Roman"/>
+        </w:rPr>
+        <w:t>issuess</w:t>
+      </w:r>
+      <w:proofErr w:type="spellEnd"/>
+      <w:r>
+        <w:rPr>
+          <w:rFonts w:ascii="Times New Roman" w:hAnsi="Times New Roman" w:cs="Times New Roman"/>
+        </w:rPr>
+        <w:t xml:space="preserve">. Among Health issues, Fifty three per cent of adults had hyperglycemia. Overall including Health issues and non-Health </w:t>
+      </w:r>
+      <w:proofErr w:type="spellStart"/>
+      <w:r>
+        <w:rPr>
+          <w:rFonts w:ascii="Times New Roman" w:hAnsi="Times New Roman" w:cs="Times New Roman"/>
+        </w:rPr>
+        <w:t>issuess</w:t>
+      </w:r>
+      <w:proofErr w:type="spellEnd"/>
+      <w:r>
+        <w:rPr>
+          <w:rFonts w:ascii="Times New Roman" w:hAnsi="Times New Roman" w:cs="Times New Roman"/>
+        </w:rPr>
+        <w:t xml:space="preserve">, 74.11% of them were not aware of the long term effects of Health issues and its complication. Merely 48% of them were aware of the alternative treatment practices for Health issues and among the </w:t>
       </w:r>
       <w:r>
         <w:rPr>
           <w:rFonts w:ascii="Times New Roman" w:hAnsi="Times New Roman" w:cs="Times New Roman"/>
         </w:rPr>
         <w:lastRenderedPageBreak/>
-        <w:t>professionals may be additional proactive in disseminates health information about Health issues to the public. Over all, the result of the study indicates, it is essential that the health managers and authorities to take proper steps to increase the awareness among the population regarding causes, symptoms, alternative treatment practices and management of type II Health issues and its complication in order to build our community healthier and prosperous.</w:t>
+        <w:t xml:space="preserve">48% few of them know the diet plan. Conclusion of this present study, </w:t>
+      </w:r>
+      <w:proofErr w:type="spellStart"/>
+      <w:r>
+        <w:rPr>
+          <w:rFonts w:ascii="Times New Roman" w:hAnsi="Times New Roman" w:cs="Times New Roman"/>
+        </w:rPr>
+        <w:t>Sivaganga</w:t>
+      </w:r>
+      <w:proofErr w:type="spellEnd"/>
+      <w:r>
+        <w:rPr>
+          <w:rFonts w:ascii="Times New Roman" w:hAnsi="Times New Roman" w:cs="Times New Roman"/>
+        </w:rPr>
+        <w:t xml:space="preserve"> district adults would have a significant suggestion for future public education </w:t>
+      </w:r>
+      <w:proofErr w:type="spellStart"/>
+      <w:r>
+        <w:rPr>
+          <w:rFonts w:ascii="Times New Roman" w:hAnsi="Times New Roman" w:cs="Times New Roman"/>
+        </w:rPr>
+        <w:t>programme</w:t>
+      </w:r>
+      <w:proofErr w:type="spellEnd"/>
+      <w:r>
+        <w:rPr>
+          <w:rFonts w:ascii="Times New Roman" w:hAnsi="Times New Roman" w:cs="Times New Roman"/>
+        </w:rPr>
+        <w:t>. Health care professionals may be additional proactive in disseminates health information about Health issues to the public. Over all, the result of the study indicates, it is essential that the health managers and authorities to take proper steps to increase the awareness among the population regarding causes, symptoms, alternative treatment practices and management of type II Health issues and its complication in order to build our community healthier and prosperous.</w:t>
       </w:r>
     </w:p>
     <w:p>
@@ -1592,7 +2059,27 @@
           <w:sz w:val="24"/>
           <w:szCs w:val="24"/>
         </w:rPr>
-        <w:t xml:space="preserve">Ashok J. Vankudre, </w:t>
+        <w:t xml:space="preserve">Ashok J. </w:t>
+      </w:r>
+      <w:proofErr w:type="spellStart"/>
+      <w:r>
+        <w:rPr>
+          <w:rFonts w:ascii="Times New Roman" w:hAnsi="Times New Roman" w:cs="Times New Roman"/>
+          <w:b/>
+          <w:sz w:val="24"/>
+          <w:szCs w:val="24"/>
+        </w:rPr>
+        <w:t>Vankudre</w:t>
+      </w:r>
+      <w:proofErr w:type="spellEnd"/>
+      <w:r>
+        <w:rPr>
+          <w:rFonts w:ascii="Times New Roman" w:hAnsi="Times New Roman" w:cs="Times New Roman"/>
+          <w:b/>
+          <w:sz w:val="24"/>
+          <w:szCs w:val="24"/>
+        </w:rPr>
+        <w:t xml:space="preserve">, </w:t>
       </w:r>
       <w:r>
         <w:rPr>
@@ -1652,7 +2139,27 @@
           <w:sz w:val="24"/>
           <w:szCs w:val="24"/>
         </w:rPr>
-        <w:t xml:space="preserve">a study to assess awareness regarding Health issues Mellitus and factors affecting it, in a tertiary care hospital in Kancheepurum District. </w:t>
+        <w:t xml:space="preserve">a study to assess awareness regarding Health issues Mellitus and factors affecting it, in a tertiary care hospital in </w:t>
+      </w:r>
+      <w:proofErr w:type="spellStart"/>
+      <w:r>
+        <w:rPr>
+          <w:rFonts w:ascii="Times New Roman" w:hAnsi="Times New Roman" w:cs="Times New Roman"/>
+          <w:bCs/>
+          <w:sz w:val="24"/>
+          <w:szCs w:val="24"/>
+        </w:rPr>
+        <w:t>Kancheepurum</w:t>
+      </w:r>
+      <w:proofErr w:type="spellEnd"/>
+      <w:r>
+        <w:rPr>
+          <w:rFonts w:ascii="Times New Roman" w:hAnsi="Times New Roman" w:cs="Times New Roman"/>
+          <w:bCs/>
+          <w:sz w:val="24"/>
+          <w:szCs w:val="24"/>
+        </w:rPr>
+        <w:t xml:space="preserve"> District. </w:t>
       </w:r>
       <w:r>
         <w:rPr>
@@ -1791,13 +2298,23 @@
           <w:rFonts w:ascii="Times New Roman" w:hAnsi="Times New Roman" w:cs="Times New Roman"/>
         </w:rPr>
       </w:pPr>
-      <w:r>
-        <w:rPr>
-          <w:rFonts w:ascii="Times New Roman" w:hAnsi="Times New Roman" w:cs="Times New Roman"/>
-          <w:b/>
-          <w:bCs/>
-        </w:rPr>
-        <w:t xml:space="preserve">Sadikalmahdi Hussein Abdella, </w:t>
+      <w:proofErr w:type="spellStart"/>
+      <w:r>
+        <w:rPr>
+          <w:rFonts w:ascii="Times New Roman" w:hAnsi="Times New Roman" w:cs="Times New Roman"/>
+          <w:b/>
+          <w:bCs/>
+        </w:rPr>
+        <w:t>Sadikalmahdi</w:t>
+      </w:r>
+      <w:proofErr w:type="spellEnd"/>
+      <w:r>
+        <w:rPr>
+          <w:rFonts w:ascii="Times New Roman" w:hAnsi="Times New Roman" w:cs="Times New Roman"/>
+          <w:b/>
+          <w:bCs/>
+        </w:rPr>
+        <w:t xml:space="preserve"> Hussein Abdella, </w:t>
       </w:r>
       <w:r>
         <w:rPr>
@@ -1905,7 +2422,14 @@
         <w:rPr>
           <w:rFonts w:ascii="Times New Roman" w:hAnsi="Times New Roman" w:cs="Times New Roman"/>
         </w:rPr>
-        <w:t xml:space="preserve">s were included in the study. Among the respondents, 70 (59.33%) were males and 30 (25.42%) respondents were in the age group of 40 -49 years. Majority 90 (76.27%) of the respondents were literate of which, 30 (25.42%) had completed grade 9-12 and 16 (13.56%) respondents completed grade 12. Majority 53 (44.92%) of respondents, did not know the type of Health issues they had. Of those who knew, 40 (33.90%) were type II and 25 (21.2%) were type I. Among respondents, 85 (72.03%) </w:t>
+        <w:t xml:space="preserve">s were included in the study. Among the respondents, 70 (59.33%) were males and 30 (25.42%) respondents were in the age group of 40 -49 years. Majority 90 (76.27%) of the respondents were literate of which, 30 (25.42%) had completed grade 9-12 and 16 (13.56%) respondents completed grade 12. Majority 53 (44.92%) of respondents, did not know the type of Health issues they had. Of those who knew, 40 (33.90%) were type II and 25 </w:t>
+      </w:r>
+      <w:r>
+        <w:rPr>
+          <w:rFonts w:ascii="Times New Roman" w:hAnsi="Times New Roman" w:cs="Times New Roman"/>
+        </w:rPr>
+        <w:lastRenderedPageBreak/>
+        <w:t xml:space="preserve">(21.2%) were type I. Among respondents, 85 (72.03%) </w:t>
       </w:r>
       <w:r>
         <w:rPr>
@@ -1936,15 +2460,7 @@
           <w:rFonts w:ascii="Times New Roman" w:hAnsi="Times New Roman" w:cs="Times New Roman"/>
           <w:bCs/>
         </w:rPr>
-        <w:t xml:space="preserve">They </w:t>
-      </w:r>
-      <w:r>
-        <w:rPr>
-          <w:rFonts w:ascii="Times New Roman" w:hAnsi="Times New Roman" w:cs="Times New Roman"/>
-          <w:bCs/>
-        </w:rPr>
-        <w:lastRenderedPageBreak/>
-        <w:t xml:space="preserve">concluded </w:t>
+        <w:t xml:space="preserve">They concluded </w:t>
       </w:r>
       <w:r>
         <w:rPr>
@@ -2002,7 +2518,25 @@
           <w:b/>
           <w:bCs/>
         </w:rPr>
-        <w:t>Abhijit ghadge,</w:t>
+        <w:t xml:space="preserve">Abhijit </w:t>
+      </w:r>
+      <w:proofErr w:type="spellStart"/>
+      <w:r>
+        <w:rPr>
+          <w:rFonts w:ascii="Times New Roman" w:hAnsi="Times New Roman" w:cs="Times New Roman"/>
+          <w:b/>
+          <w:bCs/>
+        </w:rPr>
+        <w:t>ghadge</w:t>
+      </w:r>
+      <w:proofErr w:type="spellEnd"/>
+      <w:r>
+        <w:rPr>
+          <w:rFonts w:ascii="Times New Roman" w:hAnsi="Times New Roman" w:cs="Times New Roman"/>
+          <w:b/>
+          <w:bCs/>
+        </w:rPr>
+        <w:t>,</w:t>
       </w:r>
       <w:r>
         <w:rPr>
@@ -2039,7 +2573,23 @@
           <w:rFonts w:ascii="Times New Roman" w:hAnsi="Times New Roman" w:cs="Times New Roman"/>
           <w:bCs/>
         </w:rPr>
-        <w:t>2013 has conducted awareness towards Health issues mellitus in urban population of pune, Maharashtra, India.</w:t>
+        <w:t xml:space="preserve">2013 has conducted awareness towards Health issues mellitus in urban population of </w:t>
+      </w:r>
+      <w:proofErr w:type="spellStart"/>
+      <w:r>
+        <w:rPr>
+          <w:rFonts w:ascii="Times New Roman" w:hAnsi="Times New Roman" w:cs="Times New Roman"/>
+          <w:bCs/>
+        </w:rPr>
+        <w:t>pune</w:t>
+      </w:r>
+      <w:proofErr w:type="spellEnd"/>
+      <w:r>
+        <w:rPr>
+          <w:rFonts w:ascii="Times New Roman" w:hAnsi="Times New Roman" w:cs="Times New Roman"/>
+          <w:bCs/>
+        </w:rPr>
+        <w:t>, Maharashtra, India.</w:t>
       </w:r>
       <w:r>
         <w:rPr>
@@ -2077,14 +2627,25 @@
           <w:szCs w:val="24"/>
         </w:rPr>
       </w:pPr>
-      <w:r>
-        <w:rPr>
-          <w:rFonts w:ascii="Times New Roman" w:hAnsi="Times New Roman" w:cs="Times New Roman"/>
-          <w:b/>
-          <w:sz w:val="24"/>
-          <w:szCs w:val="24"/>
-        </w:rPr>
-        <w:t xml:space="preserve">Mafomekong Ayuk Foma, </w:t>
+      <w:proofErr w:type="spellStart"/>
+      <w:r>
+        <w:rPr>
+          <w:rFonts w:ascii="Times New Roman" w:hAnsi="Times New Roman" w:cs="Times New Roman"/>
+          <w:b/>
+          <w:sz w:val="24"/>
+          <w:szCs w:val="24"/>
+        </w:rPr>
+        <w:t>Mafomekong</w:t>
+      </w:r>
+      <w:proofErr w:type="spellEnd"/>
+      <w:r>
+        <w:rPr>
+          <w:rFonts w:ascii="Times New Roman" w:hAnsi="Times New Roman" w:cs="Times New Roman"/>
+          <w:b/>
+          <w:sz w:val="24"/>
+          <w:szCs w:val="24"/>
+        </w:rPr>
+        <w:t xml:space="preserve"> Ayuk Foma, </w:t>
       </w:r>
       <w:r>
         <w:rPr>
@@ -2165,6 +2726,7 @@
           <w:lang w:eastAsia="en-IN"/>
         </w:rPr>
       </w:pPr>
+      <w:proofErr w:type="spellStart"/>
       <w:r>
         <w:rPr>
           <w:rFonts w:ascii="Times New Roman" w:hAnsi="Times New Roman" w:cs="Times New Roman"/>
@@ -2173,7 +2735,19 @@
           <w:sz w:val="24"/>
           <w:szCs w:val="24"/>
         </w:rPr>
-        <w:t xml:space="preserve">C.Muninarayana, </w:t>
+        <w:lastRenderedPageBreak/>
+        <w:t>C.Muninarayana</w:t>
+      </w:r>
+      <w:proofErr w:type="spellEnd"/>
+      <w:r>
+        <w:rPr>
+          <w:rFonts w:ascii="Times New Roman" w:hAnsi="Times New Roman" w:cs="Times New Roman"/>
+          <w:b/>
+          <w:color w:val="0D0D0D" w:themeColor="text1" w:themeTint="F2"/>
+          <w:sz w:val="24"/>
+          <w:szCs w:val="24"/>
+        </w:rPr>
+        <w:t xml:space="preserve">, </w:t>
       </w:r>
       <w:r>
         <w:rPr>
@@ -2254,18 +2828,7 @@
           <w:szCs w:val="24"/>
           <w:lang w:eastAsia="en-IN"/>
         </w:rPr>
-        <w:t xml:space="preserve"> They concluded that this study reflects the poor </w:t>
-      </w:r>
-      <w:r>
-        <w:rPr>
-          <w:rFonts w:ascii="Times New Roman" w:eastAsia="Times New Roman" w:hAnsi="Times New Roman" w:cs="Times New Roman"/>
-          <w:color w:val="000000"/>
-          <w:sz w:val="24"/>
-          <w:szCs w:val="24"/>
-          <w:lang w:eastAsia="en-IN"/>
-        </w:rPr>
-        <w:lastRenderedPageBreak/>
-        <w:t>knowledge and awareness about Health issues in rural India. This emphasizes the need for increasing Health issues awareness activities in the form of mass campaigns in both urban and rural areas of India.</w:t>
+        <w:t xml:space="preserve"> They concluded that this study reflects the poor knowledge and awareness about Health issues in rural India. This emphasizes the need for increasing Health issues awareness activities in the form of mass campaigns in both urban and rural areas of India.</w:t>
       </w:r>
     </w:p>
     <w:p>
@@ -2372,7 +2935,35 @@
         <w:rPr>
           <w:rFonts w:ascii="Times New Roman" w:hAnsi="Times New Roman" w:cs="Times New Roman"/>
         </w:rPr>
-        <w:t xml:space="preserve"> public education of Health issues had been reasonably successful in terms of passing on knowledge. However, it is not sure how strongly public education had encouraged people to adopt a different lifestyle to reduce their risk of developing Health issues. Future studies could look into this aspect. The mass media and the print media will continue to be important for dissemination of information. It is believed that the Internet will become an important source of healthcare information. The results of this study could contribute positively and meaningfully to the design of future educational programme and materials. An improved educational programme that tackles the areas of weaknesses or misconceptions can potentially increase the level of public awareness of Health issues.</w:t>
+        <w:t xml:space="preserve"> public education of Health issues had been reasonably successful in terms of passing on knowledge. However, it is not sure how strongly public education had encouraged people to adopt a different lifestyle to reduce their risk of developing Health issues. Future studies could look into this aspect. The mass media and the print media will continue to be important for dissemination of information. It is believed that the Internet will become an important source of healthcare information. The results of this study could contribute positively and meaningfully to the design of future educational </w:t>
+      </w:r>
+      <w:proofErr w:type="spellStart"/>
+      <w:r>
+        <w:rPr>
+          <w:rFonts w:ascii="Times New Roman" w:hAnsi="Times New Roman" w:cs="Times New Roman"/>
+        </w:rPr>
+        <w:t>programme</w:t>
+      </w:r>
+      <w:proofErr w:type="spellEnd"/>
+      <w:r>
+        <w:rPr>
+          <w:rFonts w:ascii="Times New Roman" w:hAnsi="Times New Roman" w:cs="Times New Roman"/>
+        </w:rPr>
+        <w:t xml:space="preserve"> and materials. An improved educational </w:t>
+      </w:r>
+      <w:proofErr w:type="spellStart"/>
+      <w:r>
+        <w:rPr>
+          <w:rFonts w:ascii="Times New Roman" w:hAnsi="Times New Roman" w:cs="Times New Roman"/>
+        </w:rPr>
+        <w:t>programme</w:t>
+      </w:r>
+      <w:proofErr w:type="spellEnd"/>
+      <w:r>
+        <w:rPr>
+          <w:rFonts w:ascii="Times New Roman" w:hAnsi="Times New Roman" w:cs="Times New Roman"/>
+        </w:rPr>
+        <w:t xml:space="preserve"> that tackles the areas of weaknesses or misconceptions can potentially increase the level of public awareness of Health issues.</w:t>
       </w:r>
     </w:p>
     <w:p>
@@ -2415,7 +3006,21 @@
         <w:rPr>
           <w:rFonts w:ascii="Times New Roman" w:hAnsi="Times New Roman" w:cs="Times New Roman"/>
         </w:rPr>
-        <w:t>above literature review, it could be understood that the published information on measuring the vital signs and medicine is provided directly. The existing proposed works are taken and analysed to propose a novel future work. The existing systems proposed by different authors have several disadvantages which act as the base for the proposal. Thus, the literature review gives more importance and very recent reviews among the researchers and this indicates the high priority of research towards this area.</w:t>
+        <w:t xml:space="preserve">above literature review, it could be understood that the published information on measuring the vital signs and medicine is provided directly. The existing proposed works are taken and </w:t>
+      </w:r>
+      <w:proofErr w:type="spellStart"/>
+      <w:r>
+        <w:rPr>
+          <w:rFonts w:ascii="Times New Roman" w:hAnsi="Times New Roman" w:cs="Times New Roman"/>
+        </w:rPr>
+        <w:t>analysed</w:t>
+      </w:r>
+      <w:proofErr w:type="spellEnd"/>
+      <w:r>
+        <w:rPr>
+          <w:rFonts w:ascii="Times New Roman" w:hAnsi="Times New Roman" w:cs="Times New Roman"/>
+        </w:rPr>
+        <w:t xml:space="preserve"> to propose a novel future work. The existing systems proposed by different authors have several disadvantages which act as the base for the proposal. Thus, the literature review gives more importance and very recent reviews among the researchers and this indicates the high priority of research towards this area.</w:t>
       </w:r>
     </w:p>
     <w:p>
@@ -2608,7 +3213,47 @@
           <w:sz w:val="24"/>
           <w:szCs w:val="24"/>
         </w:rPr>
-        <w:t xml:space="preserve">A. Thongprasert and A. Jiamsanguanwong, ``New product development processes for IoT-enabled home use medical devices: A systematic review,'' Eng. J., vol. 25, no. 2, pp. 15 48, Feb. 2021. </w:t>
+        <w:t xml:space="preserve">A. </w:t>
+      </w:r>
+      <w:proofErr w:type="spellStart"/>
+      <w:r>
+        <w:rPr>
+          <w:rFonts w:ascii="Times New Roman" w:hAnsi="Times New Roman" w:cs="Times New Roman"/>
+          <w:bCs/>
+          <w:sz w:val="24"/>
+          <w:szCs w:val="24"/>
+        </w:rPr>
+        <w:t>Thongprasert</w:t>
+      </w:r>
+      <w:proofErr w:type="spellEnd"/>
+      <w:r>
+        <w:rPr>
+          <w:rFonts w:ascii="Times New Roman" w:hAnsi="Times New Roman" w:cs="Times New Roman"/>
+          <w:bCs/>
+          <w:sz w:val="24"/>
+          <w:szCs w:val="24"/>
+        </w:rPr>
+        <w:t xml:space="preserve"> and A. </w:t>
+      </w:r>
+      <w:proofErr w:type="spellStart"/>
+      <w:r>
+        <w:rPr>
+          <w:rFonts w:ascii="Times New Roman" w:hAnsi="Times New Roman" w:cs="Times New Roman"/>
+          <w:bCs/>
+          <w:sz w:val="24"/>
+          <w:szCs w:val="24"/>
+        </w:rPr>
+        <w:t>Jiamsanguanwong</w:t>
+      </w:r>
+      <w:proofErr w:type="spellEnd"/>
+      <w:r>
+        <w:rPr>
+          <w:rFonts w:ascii="Times New Roman" w:hAnsi="Times New Roman" w:cs="Times New Roman"/>
+          <w:bCs/>
+          <w:sz w:val="24"/>
+          <w:szCs w:val="24"/>
+        </w:rPr>
+        <w:t xml:space="preserve">, ``New product development processes for IoT-enabled home use medical devices: A systematic review,'' Eng. J., vol. 25, no. 2, pp. 15 48, Feb. 2021. </w:t>
       </w:r>
     </w:p>
     <w:p>
@@ -2634,7 +3279,27 @@
           <w:sz w:val="24"/>
           <w:szCs w:val="24"/>
         </w:rPr>
-        <w:t>Jorge Gomez, Byron Oviedo, Emilio Zhuma: “Patient Monitoring System Based on Internet of Things,” The 7th International Conference on Ambient Systems, Networks and Technologies (ANT 2016).</w:t>
+        <w:t xml:space="preserve">Jorge Gomez, Byron Oviedo, Emilio </w:t>
+      </w:r>
+      <w:proofErr w:type="spellStart"/>
+      <w:r>
+        <w:rPr>
+          <w:rFonts w:ascii="Times New Roman" w:hAnsi="Times New Roman" w:cs="Times New Roman"/>
+          <w:bCs/>
+          <w:sz w:val="24"/>
+          <w:szCs w:val="24"/>
+        </w:rPr>
+        <w:t>Zhuma</w:t>
+      </w:r>
+      <w:proofErr w:type="spellEnd"/>
+      <w:r>
+        <w:rPr>
+          <w:rFonts w:ascii="Times New Roman" w:hAnsi="Times New Roman" w:cs="Times New Roman"/>
+          <w:bCs/>
+          <w:sz w:val="24"/>
+          <w:szCs w:val="24"/>
+        </w:rPr>
+        <w:t>: “Patient Monitoring System Based on Internet of Things,” The 7th International Conference on Ambient Systems, Networks and Technologies (ANT 2016).</w:t>
       </w:r>
     </w:p>
     <w:p>
@@ -2660,7 +3325,47 @@
           <w:sz w:val="24"/>
           <w:szCs w:val="24"/>
         </w:rPr>
-        <w:t xml:space="preserve"> Prosanta Gope and Tzonelih Hwang: “BSN-Care: A Secure IoT-Based Modern Healthcare System Using Body Sensor Network,” IEEE SENSORS JOURNAL, VOL. 16, NO. 5, MARCH 1, 2016.</w:t>
+        <w:t xml:space="preserve"> </w:t>
+      </w:r>
+      <w:proofErr w:type="spellStart"/>
+      <w:r>
+        <w:rPr>
+          <w:rFonts w:ascii="Times New Roman" w:hAnsi="Times New Roman" w:cs="Times New Roman"/>
+          <w:bCs/>
+          <w:sz w:val="24"/>
+          <w:szCs w:val="24"/>
+        </w:rPr>
+        <w:t>Prosanta</w:t>
+      </w:r>
+      <w:proofErr w:type="spellEnd"/>
+      <w:r>
+        <w:rPr>
+          <w:rFonts w:ascii="Times New Roman" w:hAnsi="Times New Roman" w:cs="Times New Roman"/>
+          <w:bCs/>
+          <w:sz w:val="24"/>
+          <w:szCs w:val="24"/>
+        </w:rPr>
+        <w:t xml:space="preserve"> Gope and </w:t>
+      </w:r>
+      <w:proofErr w:type="spellStart"/>
+      <w:r>
+        <w:rPr>
+          <w:rFonts w:ascii="Times New Roman" w:hAnsi="Times New Roman" w:cs="Times New Roman"/>
+          <w:bCs/>
+          <w:sz w:val="24"/>
+          <w:szCs w:val="24"/>
+        </w:rPr>
+        <w:t>Tzonelih</w:t>
+      </w:r>
+      <w:proofErr w:type="spellEnd"/>
+      <w:r>
+        <w:rPr>
+          <w:rFonts w:ascii="Times New Roman" w:hAnsi="Times New Roman" w:cs="Times New Roman"/>
+          <w:bCs/>
+          <w:sz w:val="24"/>
+          <w:szCs w:val="24"/>
+        </w:rPr>
+        <w:t xml:space="preserve"> Hwang: “BSN-Care: A Secure IoT-Based Modern Healthcare System Using Body Sensor Network,” IEEE SENSORS JOURNAL, VOL. 16, NO. 5, MARCH 1, 2016.</w:t>
       </w:r>
     </w:p>
     <w:p>
@@ -2686,7 +3391,107 @@
           <w:sz w:val="24"/>
           <w:szCs w:val="24"/>
         </w:rPr>
-        <w:t xml:space="preserve"> Moeen Hassanalieragh , Alex Page , Tolga Soyata , Gaurav Sharma, Mehmet Aktas , Gonzalo Mateos ,Burak Kantarci , Silvana Andreescu: “Health Monitoring and Management Using Internet-of-Things (IoT) Sensing with Cloud-based Processing: Opportunities and Challenges” 2015 IEEE International Conference on Services Computing.</w:t>
+        <w:t xml:space="preserve"> Moeen </w:t>
+      </w:r>
+      <w:proofErr w:type="spellStart"/>
+      <w:r>
+        <w:rPr>
+          <w:rFonts w:ascii="Times New Roman" w:hAnsi="Times New Roman" w:cs="Times New Roman"/>
+          <w:bCs/>
+          <w:sz w:val="24"/>
+          <w:szCs w:val="24"/>
+        </w:rPr>
+        <w:t>Hassanalieragh</w:t>
+      </w:r>
+      <w:proofErr w:type="spellEnd"/>
+      <w:r>
+        <w:rPr>
+          <w:rFonts w:ascii="Times New Roman" w:hAnsi="Times New Roman" w:cs="Times New Roman"/>
+          <w:bCs/>
+          <w:sz w:val="24"/>
+          <w:szCs w:val="24"/>
+        </w:rPr>
+        <w:t xml:space="preserve"> , Alex Page , </w:t>
+      </w:r>
+      <w:proofErr w:type="spellStart"/>
+      <w:r>
+        <w:rPr>
+          <w:rFonts w:ascii="Times New Roman" w:hAnsi="Times New Roman" w:cs="Times New Roman"/>
+          <w:bCs/>
+          <w:sz w:val="24"/>
+          <w:szCs w:val="24"/>
+        </w:rPr>
+        <w:t>Tolga</w:t>
+      </w:r>
+      <w:proofErr w:type="spellEnd"/>
+      <w:r>
+        <w:rPr>
+          <w:rFonts w:ascii="Times New Roman" w:hAnsi="Times New Roman" w:cs="Times New Roman"/>
+          <w:bCs/>
+          <w:sz w:val="24"/>
+          <w:szCs w:val="24"/>
+        </w:rPr>
+        <w:t xml:space="preserve"> </w:t>
+      </w:r>
+      <w:proofErr w:type="spellStart"/>
+      <w:r>
+        <w:rPr>
+          <w:rFonts w:ascii="Times New Roman" w:hAnsi="Times New Roman" w:cs="Times New Roman"/>
+          <w:bCs/>
+          <w:sz w:val="24"/>
+          <w:szCs w:val="24"/>
+        </w:rPr>
+        <w:t>Soyata</w:t>
+      </w:r>
+      <w:proofErr w:type="spellEnd"/>
+      <w:r>
+        <w:rPr>
+          <w:rFonts w:ascii="Times New Roman" w:hAnsi="Times New Roman" w:cs="Times New Roman"/>
+          <w:bCs/>
+          <w:sz w:val="24"/>
+          <w:szCs w:val="24"/>
+        </w:rPr>
+        <w:t xml:space="preserve"> , Gaurav Sharma, Mehmet </w:t>
+      </w:r>
+      <w:proofErr w:type="spellStart"/>
+      <w:r>
+        <w:rPr>
+          <w:rFonts w:ascii="Times New Roman" w:hAnsi="Times New Roman" w:cs="Times New Roman"/>
+          <w:bCs/>
+          <w:sz w:val="24"/>
+          <w:szCs w:val="24"/>
+        </w:rPr>
+        <w:t>Aktas</w:t>
+      </w:r>
+      <w:proofErr w:type="spellEnd"/>
+      <w:r>
+        <w:rPr>
+          <w:rFonts w:ascii="Times New Roman" w:hAnsi="Times New Roman" w:cs="Times New Roman"/>
+          <w:bCs/>
+          <w:sz w:val="24"/>
+          <w:szCs w:val="24"/>
+        </w:rPr>
+        <w:t xml:space="preserve"> , Gonzalo Mateos ,Burak </w:t>
+      </w:r>
+      <w:proofErr w:type="spellStart"/>
+      <w:r>
+        <w:rPr>
+          <w:rFonts w:ascii="Times New Roman" w:hAnsi="Times New Roman" w:cs="Times New Roman"/>
+          <w:bCs/>
+          <w:sz w:val="24"/>
+          <w:szCs w:val="24"/>
+        </w:rPr>
+        <w:t>Kantarci</w:t>
+      </w:r>
+      <w:proofErr w:type="spellEnd"/>
+      <w:r>
+        <w:rPr>
+          <w:rFonts w:ascii="Times New Roman" w:hAnsi="Times New Roman" w:cs="Times New Roman"/>
+          <w:bCs/>
+          <w:sz w:val="24"/>
+          <w:szCs w:val="24"/>
+        </w:rPr>
+        <w:t xml:space="preserve"> , Silvana Andreescu: “Health Monitoring and Management Using Internet-of-Things (IoT) Sensing with Cloud-based Processing: Opportunities and Challenges” 2015 IEEE International Conference on Services Computing.</w:t>
       </w:r>
     </w:p>
     <w:p>
@@ -2713,7 +3518,47 @@
           <w:szCs w:val="24"/>
         </w:rPr>
         <w:lastRenderedPageBreak/>
-        <w:t xml:space="preserve"> A. Benharref and M. Serhani, “Novel cloud and SOA-based framework for E-Health monitoring using wireless biosensors,” IEEE Journal of Biomed. and Health Inf., vol. 18, no. 1, pp. 46–55, Jan 2014.</w:t>
+        <w:t xml:space="preserve"> A. </w:t>
+      </w:r>
+      <w:proofErr w:type="spellStart"/>
+      <w:r>
+        <w:rPr>
+          <w:rFonts w:ascii="Times New Roman" w:hAnsi="Times New Roman" w:cs="Times New Roman"/>
+          <w:bCs/>
+          <w:sz w:val="24"/>
+          <w:szCs w:val="24"/>
+        </w:rPr>
+        <w:t>Benharref</w:t>
+      </w:r>
+      <w:proofErr w:type="spellEnd"/>
+      <w:r>
+        <w:rPr>
+          <w:rFonts w:ascii="Times New Roman" w:hAnsi="Times New Roman" w:cs="Times New Roman"/>
+          <w:bCs/>
+          <w:sz w:val="24"/>
+          <w:szCs w:val="24"/>
+        </w:rPr>
+        <w:t xml:space="preserve"> and M. </w:t>
+      </w:r>
+      <w:proofErr w:type="spellStart"/>
+      <w:r>
+        <w:rPr>
+          <w:rFonts w:ascii="Times New Roman" w:hAnsi="Times New Roman" w:cs="Times New Roman"/>
+          <w:bCs/>
+          <w:sz w:val="24"/>
+          <w:szCs w:val="24"/>
+        </w:rPr>
+        <w:t>Serhani</w:t>
+      </w:r>
+      <w:proofErr w:type="spellEnd"/>
+      <w:r>
+        <w:rPr>
+          <w:rFonts w:ascii="Times New Roman" w:hAnsi="Times New Roman" w:cs="Times New Roman"/>
+          <w:bCs/>
+          <w:sz w:val="24"/>
+          <w:szCs w:val="24"/>
+        </w:rPr>
+        <w:t>, “Novel cloud and SOA-based framework for E-Health monitoring using wireless biosensors,” IEEE Journal of Biomed. and Health Inf., vol. 18, no. 1, pp. 46–55, Jan 2014.</w:t>
       </w:r>
     </w:p>
     <w:p>
@@ -2739,7 +3584,107 @@
           <w:sz w:val="24"/>
           <w:szCs w:val="24"/>
         </w:rPr>
-        <w:t xml:space="preserve"> A. Page, O. Kocabas, T. Soyata, M. Aktas, and J.-P. Couderc, “CloudBased Privacy-Preserving Remote ECG Monitoring and Surveillance,” Annals of Noninvasive Electrocardiology (ANEC), 2014. [Online]. Available: http://dx.doi.org/10.1111/anec.12204</w:t>
+        <w:t xml:space="preserve"> A. Page, O. </w:t>
+      </w:r>
+      <w:proofErr w:type="spellStart"/>
+      <w:r>
+        <w:rPr>
+          <w:rFonts w:ascii="Times New Roman" w:hAnsi="Times New Roman" w:cs="Times New Roman"/>
+          <w:bCs/>
+          <w:sz w:val="24"/>
+          <w:szCs w:val="24"/>
+        </w:rPr>
+        <w:t>Kocabas</w:t>
+      </w:r>
+      <w:proofErr w:type="spellEnd"/>
+      <w:r>
+        <w:rPr>
+          <w:rFonts w:ascii="Times New Roman" w:hAnsi="Times New Roman" w:cs="Times New Roman"/>
+          <w:bCs/>
+          <w:sz w:val="24"/>
+          <w:szCs w:val="24"/>
+        </w:rPr>
+        <w:t xml:space="preserve">, T. </w:t>
+      </w:r>
+      <w:proofErr w:type="spellStart"/>
+      <w:r>
+        <w:rPr>
+          <w:rFonts w:ascii="Times New Roman" w:hAnsi="Times New Roman" w:cs="Times New Roman"/>
+          <w:bCs/>
+          <w:sz w:val="24"/>
+          <w:szCs w:val="24"/>
+        </w:rPr>
+        <w:t>Soyata</w:t>
+      </w:r>
+      <w:proofErr w:type="spellEnd"/>
+      <w:r>
+        <w:rPr>
+          <w:rFonts w:ascii="Times New Roman" w:hAnsi="Times New Roman" w:cs="Times New Roman"/>
+          <w:bCs/>
+          <w:sz w:val="24"/>
+          <w:szCs w:val="24"/>
+        </w:rPr>
+        <w:t xml:space="preserve">, M. </w:t>
+      </w:r>
+      <w:proofErr w:type="spellStart"/>
+      <w:r>
+        <w:rPr>
+          <w:rFonts w:ascii="Times New Roman" w:hAnsi="Times New Roman" w:cs="Times New Roman"/>
+          <w:bCs/>
+          <w:sz w:val="24"/>
+          <w:szCs w:val="24"/>
+        </w:rPr>
+        <w:t>Aktas</w:t>
+      </w:r>
+      <w:proofErr w:type="spellEnd"/>
+      <w:r>
+        <w:rPr>
+          <w:rFonts w:ascii="Times New Roman" w:hAnsi="Times New Roman" w:cs="Times New Roman"/>
+          <w:bCs/>
+          <w:sz w:val="24"/>
+          <w:szCs w:val="24"/>
+        </w:rPr>
+        <w:t>, and J.-P. Couderc, “</w:t>
+      </w:r>
+      <w:proofErr w:type="spellStart"/>
+      <w:r>
+        <w:rPr>
+          <w:rFonts w:ascii="Times New Roman" w:hAnsi="Times New Roman" w:cs="Times New Roman"/>
+          <w:bCs/>
+          <w:sz w:val="24"/>
+          <w:szCs w:val="24"/>
+        </w:rPr>
+        <w:t>CloudBased</w:t>
+      </w:r>
+      <w:proofErr w:type="spellEnd"/>
+      <w:r>
+        <w:rPr>
+          <w:rFonts w:ascii="Times New Roman" w:hAnsi="Times New Roman" w:cs="Times New Roman"/>
+          <w:bCs/>
+          <w:sz w:val="24"/>
+          <w:szCs w:val="24"/>
+        </w:rPr>
+        <w:t xml:space="preserve"> Privacy-Preserving Remote ECG Monitoring and Surveillance,” Annals of Noninvasive </w:t>
+      </w:r>
+      <w:proofErr w:type="spellStart"/>
+      <w:r>
+        <w:rPr>
+          <w:rFonts w:ascii="Times New Roman" w:hAnsi="Times New Roman" w:cs="Times New Roman"/>
+          <w:bCs/>
+          <w:sz w:val="24"/>
+          <w:szCs w:val="24"/>
+        </w:rPr>
+        <w:t>Electrocardiology</w:t>
+      </w:r>
+      <w:proofErr w:type="spellEnd"/>
+      <w:r>
+        <w:rPr>
+          <w:rFonts w:ascii="Times New Roman" w:hAnsi="Times New Roman" w:cs="Times New Roman"/>
+          <w:bCs/>
+          <w:sz w:val="24"/>
+          <w:szCs w:val="24"/>
+        </w:rPr>
+        <w:t xml:space="preserve"> (ANEC), 2014. [Online]. Available: http://dx.doi.org/10.1111/anec.12204</w:t>
       </w:r>
     </w:p>
     <w:p>
@@ -2791,7 +3736,107 @@
           <w:sz w:val="24"/>
           <w:szCs w:val="24"/>
         </w:rPr>
-        <w:t xml:space="preserve"> H.Fang, X.Dan, and S.Shaowu, “On the application of the Internet of Things in the Field of Medical and Health Care,” in the Green Computing and Communications(Green Com), 2013 IEEE and Internet of Things(i Things /CPSCom), IEEE International Conference on and IEEE Cyber, Physical and Social Computing, 2013</w:t>
+        <w:t xml:space="preserve"> </w:t>
+      </w:r>
+      <w:proofErr w:type="spellStart"/>
+      <w:r>
+        <w:rPr>
+          <w:rFonts w:ascii="Times New Roman" w:hAnsi="Times New Roman" w:cs="Times New Roman"/>
+          <w:bCs/>
+          <w:sz w:val="24"/>
+          <w:szCs w:val="24"/>
+        </w:rPr>
+        <w:t>H.Fang</w:t>
+      </w:r>
+      <w:proofErr w:type="spellEnd"/>
+      <w:r>
+        <w:rPr>
+          <w:rFonts w:ascii="Times New Roman" w:hAnsi="Times New Roman" w:cs="Times New Roman"/>
+          <w:bCs/>
+          <w:sz w:val="24"/>
+          <w:szCs w:val="24"/>
+        </w:rPr>
+        <w:t xml:space="preserve">, </w:t>
+      </w:r>
+      <w:proofErr w:type="spellStart"/>
+      <w:r>
+        <w:rPr>
+          <w:rFonts w:ascii="Times New Roman" w:hAnsi="Times New Roman" w:cs="Times New Roman"/>
+          <w:bCs/>
+          <w:sz w:val="24"/>
+          <w:szCs w:val="24"/>
+        </w:rPr>
+        <w:t>X.Dan</w:t>
+      </w:r>
+      <w:proofErr w:type="spellEnd"/>
+      <w:r>
+        <w:rPr>
+          <w:rFonts w:ascii="Times New Roman" w:hAnsi="Times New Roman" w:cs="Times New Roman"/>
+          <w:bCs/>
+          <w:sz w:val="24"/>
+          <w:szCs w:val="24"/>
+        </w:rPr>
+        <w:t xml:space="preserve">, and </w:t>
+      </w:r>
+      <w:proofErr w:type="spellStart"/>
+      <w:r>
+        <w:rPr>
+          <w:rFonts w:ascii="Times New Roman" w:hAnsi="Times New Roman" w:cs="Times New Roman"/>
+          <w:bCs/>
+          <w:sz w:val="24"/>
+          <w:szCs w:val="24"/>
+        </w:rPr>
+        <w:t>S.Shaowu</w:t>
+      </w:r>
+      <w:proofErr w:type="spellEnd"/>
+      <w:r>
+        <w:rPr>
+          <w:rFonts w:ascii="Times New Roman" w:hAnsi="Times New Roman" w:cs="Times New Roman"/>
+          <w:bCs/>
+          <w:sz w:val="24"/>
+          <w:szCs w:val="24"/>
+        </w:rPr>
+        <w:t>, “On the application of the Internet of Things in the Field of Medical and Health Care,” in the Green Computing and Communications(Green Com), 2013 IEEE and Internet of Things(</w:t>
+      </w:r>
+      <w:proofErr w:type="spellStart"/>
+      <w:r>
+        <w:rPr>
+          <w:rFonts w:ascii="Times New Roman" w:hAnsi="Times New Roman" w:cs="Times New Roman"/>
+          <w:bCs/>
+          <w:sz w:val="24"/>
+          <w:szCs w:val="24"/>
+        </w:rPr>
+        <w:t>i</w:t>
+      </w:r>
+      <w:proofErr w:type="spellEnd"/>
+      <w:r>
+        <w:rPr>
+          <w:rFonts w:ascii="Times New Roman" w:hAnsi="Times New Roman" w:cs="Times New Roman"/>
+          <w:bCs/>
+          <w:sz w:val="24"/>
+          <w:szCs w:val="24"/>
+        </w:rPr>
+        <w:t xml:space="preserve"> Things /</w:t>
+      </w:r>
+      <w:proofErr w:type="spellStart"/>
+      <w:r>
+        <w:rPr>
+          <w:rFonts w:ascii="Times New Roman" w:hAnsi="Times New Roman" w:cs="Times New Roman"/>
+          <w:bCs/>
+          <w:sz w:val="24"/>
+          <w:szCs w:val="24"/>
+        </w:rPr>
+        <w:t>CPSCom</w:t>
+      </w:r>
+      <w:proofErr w:type="spellEnd"/>
+      <w:r>
+        <w:rPr>
+          <w:rFonts w:ascii="Times New Roman" w:hAnsi="Times New Roman" w:cs="Times New Roman"/>
+          <w:bCs/>
+          <w:sz w:val="24"/>
+          <w:szCs w:val="24"/>
+        </w:rPr>
+        <w:t>), IEEE International Conference on and IEEE Cyber, Physical and Social Computing, 2013</w:t>
       </w:r>
       <w:r>
         <w:rPr>

</xml_diff>